<commit_message>
fix issue to ensure publication title pickes up correct style at top of document
</commit_message>
<xml_diff>
--- a/inst/rmarkdown/templates/phs-mnginfo-summary/skeleton/phs-mngtinfo-summary.docx
+++ b/inst/rmarkdown/templates/phs-mnginfo-summary/skeleton/phs-mngtinfo-summary.docx
@@ -83,7 +83,7 @@
       <mc:AlternateContent>
         <mc:Choice Requires="wps">
           <w:drawing>
-            <wp:anchor distT="0" distB="0" distL="114300" distR="114300" simplePos="0" relativeHeight="251661312" behindDoc="0" locked="0" layoutInCell="1" allowOverlap="1" wp14:anchorId="256AC4BD" wp14:editId="0C0A4F6B">
+            <wp:anchor distT="0" distB="0" distL="114300" distR="114300" simplePos="0" relativeHeight="251661312" behindDoc="0" locked="0" layoutInCell="1" allowOverlap="1" wp14:anchorId="6107D646" wp14:editId="04B438DD">
               <wp:simplePos x="0" y="0"/>
               <wp:positionH relativeFrom="page">
                 <wp:align>right</wp:align>
@@ -170,7 +170,7 @@
         </mc:Choice>
         <mc:Fallback>
           <w:pict>
-            <v:rect w14:anchorId="256AC4BD" id="Rectangle 3" o:spid="_x0000_s1026" alt="&quot;&quot;" style="position:absolute;margin-left:-13.55pt;margin-top:-70.15pt;width:37.65pt;height:99.2pt;z-index:251661312;visibility:visible;mso-wrap-style:square;mso-width-percent:0;mso-height-percent:0;mso-wrap-distance-left:9pt;mso-wrap-distance-top:0;mso-wrap-distance-right:9pt;mso-wrap-distance-bottom:0;mso-position-horizontal:right;mso-position-horizontal-relative:page;mso-position-vertical:absolute;mso-position-vertical-relative:text;mso-width-percent:0;mso-height-percent:0;mso-width-relative:margin;mso-height-relative:margin;v-text-anchor:top" o:gfxdata="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" filled="f" stroked="f" strokeweight="1.25pt">
+            <v:rect w14:anchorId="6107D646" id="Rectangle 3" o:spid="_x0000_s1026" alt="&quot;&quot;" style="position:absolute;margin-left:-13.55pt;margin-top:-70.15pt;width:37.65pt;height:99.2pt;z-index:251661312;visibility:visible;mso-wrap-style:square;mso-width-percent:0;mso-height-percent:0;mso-wrap-distance-left:9pt;mso-wrap-distance-top:0;mso-wrap-distance-right:9pt;mso-wrap-distance-bottom:0;mso-position-horizontal:right;mso-position-horizontal-relative:page;mso-position-vertical:absolute;mso-position-vertical-relative:text;mso-width-percent:0;mso-height-percent:0;mso-width-relative:margin;mso-height-relative:margin;v-text-anchor:top" o:gfxdata="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" filled="f" stroked="f" strokeweight="1.25pt">
               <v:textbox style="layout-flow:vertical" inset=",,,4mm">
                 <w:txbxContent>
                   <w:p>
@@ -243,7 +243,7 @@
         <w:noProof/>
       </w:rPr>
       <w:drawing>
-        <wp:anchor distT="0" distB="0" distL="114300" distR="114300" simplePos="0" relativeHeight="251659264" behindDoc="0" locked="0" layoutInCell="1" allowOverlap="1" wp14:anchorId="1C8ECCBE" wp14:editId="2D515D08">
+        <wp:anchor distT="0" distB="0" distL="114300" distR="114300" simplePos="0" relativeHeight="251659264" behindDoc="0" locked="0" layoutInCell="1" allowOverlap="1" wp14:anchorId="5641DA2E" wp14:editId="375C0A67">
           <wp:simplePos x="0" y="0"/>
           <wp:positionH relativeFrom="page">
             <wp:posOffset>0</wp:posOffset>
@@ -1447,7 +1447,7 @@
       </w:rPr>
     </w:lvl>
   </w:abstractNum>
-  <w:num w:numId="1" w16cid:durableId="901019374">
+  <w:num w:numId="1" w16cid:durableId="799496715">
     <w:abstractNumId w:val="2"/>
     <w:lvlOverride w:ilvl="0">
       <w:startOverride w:val="1"/>
@@ -1477,13 +1477,13 @@
       <w:startOverride w:val="1"/>
     </w:lvlOverride>
   </w:num>
-  <w:num w:numId="2" w16cid:durableId="598879044">
+  <w:num w:numId="2" w16cid:durableId="945772584">
     <w:abstractNumId w:val="8"/>
     <w:lvlOverride w:ilvl="0">
       <w:startOverride w:val="1"/>
     </w:lvlOverride>
   </w:num>
-  <w:num w:numId="3" w16cid:durableId="2118059910">
+  <w:num w:numId="3" w16cid:durableId="39207521">
     <w:abstractNumId w:val="4"/>
     <w:lvlOverride w:ilvl="0">
       <w:startOverride w:val="1"/>
@@ -1513,127 +1513,127 @@
       <w:startOverride w:val="1"/>
     </w:lvlOverride>
   </w:num>
-  <w:num w:numId="4" w16cid:durableId="1598782982">
+  <w:num w:numId="4" w16cid:durableId="684285457">
     <w:abstractNumId w:val="3"/>
   </w:num>
-  <w:num w:numId="5" w16cid:durableId="1443113800">
+  <w:num w:numId="5" w16cid:durableId="178592948">
     <w:abstractNumId w:val="10"/>
   </w:num>
-  <w:num w:numId="6" w16cid:durableId="2318573">
+  <w:num w:numId="6" w16cid:durableId="1330987355">
     <w:abstractNumId w:val="2"/>
   </w:num>
-  <w:num w:numId="7" w16cid:durableId="762070278">
+  <w:num w:numId="7" w16cid:durableId="1170482988">
     <w:abstractNumId w:val="7"/>
   </w:num>
-  <w:num w:numId="8" w16cid:durableId="1407875718">
+  <w:num w:numId="8" w16cid:durableId="1382511679">
     <w:abstractNumId w:val="1"/>
   </w:num>
-  <w:num w:numId="9" w16cid:durableId="1528174264">
+  <w:num w:numId="9" w16cid:durableId="1892383969">
     <w:abstractNumId w:val="5"/>
   </w:num>
-  <w:num w:numId="10" w16cid:durableId="144664687">
+  <w:num w:numId="10" w16cid:durableId="1515026690">
     <w:abstractNumId w:val="4"/>
   </w:num>
-  <w:num w:numId="11" w16cid:durableId="457191102">
+  <w:num w:numId="11" w16cid:durableId="1344699148">
     <w:abstractNumId w:val="8"/>
   </w:num>
-  <w:num w:numId="12" w16cid:durableId="1004554065">
+  <w:num w:numId="12" w16cid:durableId="1595017326">
     <w:abstractNumId w:val="6"/>
   </w:num>
-  <w:num w:numId="13" w16cid:durableId="1618102833">
+  <w:num w:numId="13" w16cid:durableId="1735734403">
     <w:abstractNumId w:val="3"/>
   </w:num>
-  <w:num w:numId="14" w16cid:durableId="1481770980">
+  <w:num w:numId="14" w16cid:durableId="676807045">
     <w:abstractNumId w:val="10"/>
   </w:num>
-  <w:num w:numId="15" w16cid:durableId="644509011">
+  <w:num w:numId="15" w16cid:durableId="1349520382">
     <w:abstractNumId w:val="2"/>
   </w:num>
-  <w:num w:numId="16" w16cid:durableId="197931702">
+  <w:num w:numId="16" w16cid:durableId="353964312">
     <w:abstractNumId w:val="7"/>
   </w:num>
-  <w:num w:numId="17" w16cid:durableId="1999918597">
+  <w:num w:numId="17" w16cid:durableId="345913496">
     <w:abstractNumId w:val="7"/>
   </w:num>
-  <w:num w:numId="18" w16cid:durableId="710039578">
+  <w:num w:numId="18" w16cid:durableId="977682017">
     <w:abstractNumId w:val="7"/>
   </w:num>
-  <w:num w:numId="19" w16cid:durableId="775833391">
+  <w:num w:numId="19" w16cid:durableId="1327246753">
     <w:abstractNumId w:val="7"/>
   </w:num>
-  <w:num w:numId="20" w16cid:durableId="1239440497">
+  <w:num w:numId="20" w16cid:durableId="484006238">
     <w:abstractNumId w:val="1"/>
   </w:num>
-  <w:num w:numId="21" w16cid:durableId="1448936843">
+  <w:num w:numId="21" w16cid:durableId="247036248">
     <w:abstractNumId w:val="6"/>
   </w:num>
-  <w:num w:numId="22" w16cid:durableId="905144388">
+  <w:num w:numId="22" w16cid:durableId="219905876">
     <w:abstractNumId w:val="6"/>
   </w:num>
-  <w:num w:numId="23" w16cid:durableId="767039547">
+  <w:num w:numId="23" w16cid:durableId="1208761214">
     <w:abstractNumId w:val="5"/>
   </w:num>
-  <w:num w:numId="24" w16cid:durableId="1320187059">
+  <w:num w:numId="24" w16cid:durableId="2034072794">
     <w:abstractNumId w:val="5"/>
   </w:num>
-  <w:num w:numId="25" w16cid:durableId="1284194186">
+  <w:num w:numId="25" w16cid:durableId="562763774">
     <w:abstractNumId w:val="4"/>
   </w:num>
-  <w:num w:numId="26" w16cid:durableId="1205294519">
+  <w:num w:numId="26" w16cid:durableId="2073768682">
     <w:abstractNumId w:val="8"/>
   </w:num>
-  <w:num w:numId="27" w16cid:durableId="2073190591">
+  <w:num w:numId="27" w16cid:durableId="1972709562">
     <w:abstractNumId w:val="6"/>
   </w:num>
-  <w:num w:numId="28" w16cid:durableId="1258951763">
+  <w:num w:numId="28" w16cid:durableId="471676771">
     <w:abstractNumId w:val="3"/>
   </w:num>
-  <w:num w:numId="29" w16cid:durableId="566453000">
+  <w:num w:numId="29" w16cid:durableId="1949313031">
     <w:abstractNumId w:val="10"/>
   </w:num>
-  <w:num w:numId="30" w16cid:durableId="1507555955">
+  <w:num w:numId="30" w16cid:durableId="1311523353">
     <w:abstractNumId w:val="2"/>
   </w:num>
-  <w:num w:numId="31" w16cid:durableId="765198734">
+  <w:num w:numId="31" w16cid:durableId="1170024655">
     <w:abstractNumId w:val="7"/>
   </w:num>
-  <w:num w:numId="32" w16cid:durableId="1647706348">
+  <w:num w:numId="32" w16cid:durableId="959797776">
     <w:abstractNumId w:val="7"/>
   </w:num>
-  <w:num w:numId="33" w16cid:durableId="463012647">
+  <w:num w:numId="33" w16cid:durableId="705759204">
     <w:abstractNumId w:val="7"/>
   </w:num>
-  <w:num w:numId="34" w16cid:durableId="2009091199">
+  <w:num w:numId="34" w16cid:durableId="1866286312">
     <w:abstractNumId w:val="7"/>
   </w:num>
-  <w:num w:numId="35" w16cid:durableId="205024138">
+  <w:num w:numId="35" w16cid:durableId="2089884988">
     <w:abstractNumId w:val="1"/>
   </w:num>
-  <w:num w:numId="36" w16cid:durableId="624238972">
+  <w:num w:numId="36" w16cid:durableId="1822849478">
     <w:abstractNumId w:val="6"/>
   </w:num>
-  <w:num w:numId="37" w16cid:durableId="461848575">
+  <w:num w:numId="37" w16cid:durableId="1212303859">
     <w:abstractNumId w:val="6"/>
   </w:num>
-  <w:num w:numId="38" w16cid:durableId="1534229882">
+  <w:num w:numId="38" w16cid:durableId="1517037404">
     <w:abstractNumId w:val="5"/>
   </w:num>
-  <w:num w:numId="39" w16cid:durableId="816996620">
+  <w:num w:numId="39" w16cid:durableId="31855297">
     <w:abstractNumId w:val="5"/>
   </w:num>
-  <w:num w:numId="40" w16cid:durableId="1956476790">
+  <w:num w:numId="40" w16cid:durableId="1941990851">
     <w:abstractNumId w:val="4"/>
   </w:num>
-  <w:num w:numId="41" w16cid:durableId="15353282">
+  <w:num w:numId="41" w16cid:durableId="1408308297">
     <w:abstractNumId w:val="8"/>
   </w:num>
-  <w:num w:numId="42" w16cid:durableId="1990286645">
+  <w:num w:numId="42" w16cid:durableId="338196159">
     <w:abstractNumId w:val="6"/>
   </w:num>
-  <w:num w:numId="43" w16cid:durableId="377510156">
+  <w:num w:numId="43" w16cid:durableId="1514688507">
     <w:abstractNumId w:val="0"/>
   </w:num>
-  <w:num w:numId="44" w16cid:durableId="1587419128">
+  <w:num w:numId="44" w16cid:durableId="969827204">
     <w:abstractNumId w:val="9"/>
   </w:num>
   <w:numIdMacAtCleanup w:val="12"/>

</xml_diff>